<commit_message>
Adding new TP for PANICO INCENDIO (10reqs tested)
</commit_message>
<xml_diff>
--- a/Docs/Tarea5-6/SSH-101 Requerimientos de SW-NEW.docx
+++ b/Docs/Tarea5-6/SSH-101 Requerimientos de SW-NEW.docx
@@ -11111,6 +11111,7 @@
                 <w:szCs w:val="20"/>
                 <w:lang w:val="es-CR"/>
               </w:rPr>
+              <w:lastRenderedPageBreak/>
               <w:t>Nota: Los siguientes son los caracteres especiales que deben incluirse en el Tablero:</w:t>
             </w:r>
           </w:p>
@@ -11250,6 +11251,7 @@
                 <w:szCs w:val="20"/>
                 <w:lang w:val="es-CR"/>
               </w:rPr>
+              <w:lastRenderedPageBreak/>
               <w:t>[</w:t>
             </w:r>
             <w:r>
@@ -12751,6 +12753,7 @@
                 <w:rFonts w:eastAsia="Calibri"/>
                 <w:lang w:val="es-CR"/>
               </w:rPr>
+              <w:lastRenderedPageBreak/>
               <w:t>Bit Alerta en estado bajo representa Sensor Inactivo</w:t>
             </w:r>
             <w:r>
@@ -12796,6 +12799,7 @@
                 <w:szCs w:val="20"/>
                 <w:lang w:val="es-CR"/>
               </w:rPr>
+              <w:lastRenderedPageBreak/>
               <w:t>[</w:t>
             </w:r>
             <w:r>
@@ -14476,6 +14480,7 @@
                 <w:szCs w:val="20"/>
                 <w:lang w:val="es-CR"/>
               </w:rPr>
+              <w:lastRenderedPageBreak/>
               <w:t>[</w:t>
             </w:r>
             <w:r>
@@ -15059,6 +15064,7 @@
         <w:rPr>
           <w:lang w:val="es-CR"/>
         </w:rPr>
+        <w:lastRenderedPageBreak/>
         <w:t>Modulo de Alimentación: Encargado de proveer al sistema con la alimentación necesaria para su funcionamiento. Para garantizar esto cuenta con un sistema de alimentación principal y secundario (batería). Adicionalmente, un modulo que monitorea el nivel de la batería para garantizar que se encuentra en niveles aptos para la operación</w:t>
       </w:r>
     </w:p>
@@ -15304,7 +15310,14 @@
         <w:rPr>
           <w:lang w:val="es-CR"/>
         </w:rPr>
-        <w:t xml:space="preserve"> Cada modo tiene sensores asignados independientes en el Modo 0 son todos los sensores y en el Modo 1 son algunos dependiendo de su configuración. Cada vez que se encuentra en el modo armado se activará un led en el panel para indicar este estado.</w:t>
+        <w:t xml:space="preserve"> Cada modo tiene sensores asignados </w:t>
+      </w:r>
+      <w:r>
+        <w:rPr>
+          <w:lang w:val="es-CR"/>
+        </w:rPr>
+        <w:lastRenderedPageBreak/>
+        <w:t>independientes en el Modo 0 son todos los sensores y en el Modo 1 son algunos dependiendo de su configuración. Cada vez que se encuentra en el modo armado se activará un led en el panel para indicar este estado.</w:t>
       </w:r>
     </w:p>
     <w:p>
@@ -16306,6 +16319,7 @@
           <w:szCs w:val="20"/>
           <w:lang w:val="es-MX"/>
         </w:rPr>
+        <w:lastRenderedPageBreak/>
         <w:t>Inicio</w:t>
       </w:r>
       <w:r>
@@ -16752,6 +16766,7 @@
         <w:rPr>
           <w:lang w:val="es-CR"/>
         </w:rPr>
+        <w:lastRenderedPageBreak/>
         <w:t>Diagrama de estados Modo Ahorro</w:t>
       </w:r>
     </w:p>
@@ -17108,7 +17123,17 @@
           <w:szCs w:val="20"/>
           <w:lang w:val="es-MX"/>
         </w:rPr>
-        <w:t>: El sistema primero verifica si ya hay 16 sensores registrados, que es el límite máximo. Si se alcanza este límite, el sistema regresa al inicio. Si aún hay espacio, el sistema revisa si la entrada del sensor está activa. Si lo está, guarda los datos del nuevo sensor, permitiendo su uso en los modos de operación.</w:t>
+        <w:t xml:space="preserve">: El sistema primero verifica si ya hay 16 sensores registrados, que es el límite máximo. Si se alcanza este límite, el sistema regresa al inicio. Si aún hay espacio, el </w:t>
+      </w:r>
+      <w:r>
+        <w:rPr>
+          <w:rFonts w:ascii="Tahoma" w:hAnsi="Tahoma" w:cs="Tahoma"/>
+          <w:sz w:val="20"/>
+          <w:szCs w:val="20"/>
+          <w:lang w:val="es-MX"/>
+        </w:rPr>
+        <w:lastRenderedPageBreak/>
+        <w:t>sistema revisa si la entrada del sensor está activa. Si lo está, guarda los datos del nuevo sensor, permitiendo su uso en los modos de operación.</w:t>
       </w:r>
     </w:p>
     <w:p>
@@ -17287,7 +17312,7 @@
           <w:noProof/>
         </w:rPr>
         <w:drawing>
-          <wp:inline distT="0" distB="0" distL="0" distR="0" wp14:anchorId="67EC2AC7" wp14:editId="560C623B">
+          <wp:inline distT="0" distB="0" distL="0" distR="0" wp14:anchorId="67EC2AC7" wp14:editId="2B33959E">
             <wp:extent cx="4061361" cy="3783227"/>
             <wp:effectExtent l="0" t="0" r="0" b="8255"/>
             <wp:docPr id="855848997" name="Picture 6" descr="A diagram of a flowchart&#10;&#10;AI-generated content may be incorrect."/>
@@ -17424,6 +17449,7 @@
         <w:rPr>
           <w:lang w:val="es-CR"/>
         </w:rPr>
+        <w:lastRenderedPageBreak/>
         <w:t>Interfaz principal</w:t>
       </w:r>
       <w:bookmarkEnd w:id="24"/>
@@ -17725,6 +17751,7 @@
         <w:rPr>
           <w:noProof/>
         </w:rPr>
+        <w:lastRenderedPageBreak/>
         <w:drawing>
           <wp:inline distT="0" distB="0" distL="0" distR="0" wp14:anchorId="4EB9136D" wp14:editId="6D529DE4">
             <wp:extent cx="4761412" cy="5997039"/>
@@ -17886,6 +17913,7 @@
         <w:rPr>
           <w:lang w:val="es-CR"/>
         </w:rPr>
+        <w:lastRenderedPageBreak/>
         <w:t>Módulo de Auto Prueba</w:t>
       </w:r>
       <w:bookmarkEnd w:id="26"/>
@@ -18415,6 +18443,7 @@
         <w:rPr>
           <w:lang w:val="es-CR"/>
         </w:rPr>
+        <w:lastRenderedPageBreak/>
         <w:t>Permite monitorear personas adultas mayores en caso de complicaciones mediante el botón “Pánico”.</w:t>
       </w:r>
     </w:p>
@@ -18878,6 +18907,7 @@
         <w:rPr>
           <w:lang w:val="es-CR"/>
         </w:rPr>
+        <w:lastRenderedPageBreak/>
         <w:t>La disposición de los sensores en el Hogar dependerá del alcance del cableado disponible.</w:t>
       </w:r>
     </w:p>
@@ -21154,6 +21184,7 @@
                 <w:szCs w:val="16"/>
                 <w:lang w:val="es-MX"/>
               </w:rPr>
+              <w:lastRenderedPageBreak/>
               <w:br/>
               <w:t>Implementación de SPI, GPIO en el software.</w:t>
             </w:r>
@@ -21182,6 +21213,7 @@
                 <w:sz w:val="16"/>
                 <w:szCs w:val="16"/>
               </w:rPr>
+              <w:lastRenderedPageBreak/>
               <w:t>[</w:t>
             </w:r>
             <w:r>
@@ -23450,6 +23482,7 @@
           <w:szCs w:val="20"/>
           <w:lang w:val="es-CR"/>
         </w:rPr>
+        <w:lastRenderedPageBreak/>
         <w:t>El sistema deberá contar con señales audibles para emitir alertas en caso de alguna emergencia (</w:t>
       </w:r>
       <w:r>
@@ -24470,6 +24503,7 @@
                 <w:szCs w:val="20"/>
                 <w:lang w:val="es-CR"/>
               </w:rPr>
+              <w:lastRenderedPageBreak/>
               <w:t>[SW-ID-2]</w:t>
             </w:r>
           </w:p>
@@ -26356,6 +26390,7 @@
                 <w:szCs w:val="20"/>
                 <w:lang w:val="es-CR"/>
               </w:rPr>
+              <w:lastRenderedPageBreak/>
               <w:t>[</w:t>
             </w:r>
             <w:r>
@@ -28047,6 +28082,7 @@
                 <w:szCs w:val="20"/>
                 <w:lang w:val="es-CR"/>
               </w:rPr>
+              <w:lastRenderedPageBreak/>
               <w:t>[</w:t>
             </w:r>
             <w:r>
@@ -29997,6 +30033,7 @@
         <w:rPr>
           <w:lang w:val="es-CR"/>
         </w:rPr>
+        <w:lastRenderedPageBreak/>
         <w:t>Estándares y regulaciones aplicables</w:t>
       </w:r>
       <w:bookmarkEnd w:id="38"/>
@@ -31409,6 +31446,7 @@
                 <w:rFonts w:eastAsia="Tahoma"/>
                 <w:lang w:val="es-CR"/>
               </w:rPr>
+              <w:lastRenderedPageBreak/>
               <w:t>Sensor activo.</w:t>
             </w:r>
           </w:p>
@@ -31445,6 +31483,7 @@
                 <w:szCs w:val="20"/>
                 <w:lang w:val="es-CR"/>
               </w:rPr>
+              <w:lastRenderedPageBreak/>
               <w:t>[SW-ID-72]</w:t>
             </w:r>
           </w:p>
@@ -32632,6 +32671,7 @@
                 <w:rFonts w:eastAsia="Tahoma"/>
                 <w:lang w:val="es-CR"/>
               </w:rPr>
+              <w:lastRenderedPageBreak/>
               <w:t>La señal audible está desactivada (0)</w:t>
             </w:r>
           </w:p>
@@ -32668,6 +32708,7 @@
                 <w:szCs w:val="20"/>
                 <w:lang w:val="es-CR"/>
               </w:rPr>
+              <w:lastRenderedPageBreak/>
               <w:t>[SW-ID-79]</w:t>
             </w:r>
           </w:p>
@@ -33687,6 +33728,7 @@
         <w:rPr>
           <w:lang w:val="es-CR"/>
         </w:rPr>
+        <w:lastRenderedPageBreak/>
         <w:t>Atributos de sistema</w:t>
       </w:r>
       <w:bookmarkEnd w:id="44"/>
@@ -35086,6 +35128,7 @@
         <w:rPr>
           <w:lang w:val="es-CR"/>
         </w:rPr>
+        <w:lastRenderedPageBreak/>
         <w:t>Requerimientos de portabilidad</w:t>
       </w:r>
       <w:bookmarkEnd w:id="48"/>
@@ -36373,6 +36416,7 @@
         <w:rPr>
           <w:lang w:val="es-CR"/>
         </w:rPr>
+        <w:lastRenderedPageBreak/>
         <w:t>Apéndic</w:t>
       </w:r>
       <w:r>
@@ -41117,6 +41161,7 @@
         <w:rPr>
           <w:lang w:val="es-CR"/>
         </w:rPr>
+        <w:lastRenderedPageBreak/>
         <w:t>Matriz de Trazabilidad</w:t>
       </w:r>
       <w:r>
@@ -42743,6 +42788,7 @@
                 <w:szCs w:val="20"/>
                 <w:lang w:val="es-CR"/>
               </w:rPr>
+              <w:lastRenderedPageBreak/>
               <w:t>[SW-ID-</w:t>
             </w:r>
             <w:r>
@@ -44715,6 +44761,7 @@
                 <w:szCs w:val="20"/>
                 <w:lang w:val="es-CR"/>
               </w:rPr>
+              <w:lastRenderedPageBreak/>
               <w:t>[SW-ID-45]</w:t>
             </w:r>
           </w:p>
@@ -46744,6 +46791,7 @@
                 <w:szCs w:val="20"/>
                 <w:lang w:val="es-CR"/>
               </w:rPr>
+              <w:lastRenderedPageBreak/>
               <w:t>[SW-ID-84]</w:t>
             </w:r>
           </w:p>
@@ -47811,6 +47859,7 @@
                 <w:sz w:val="20"/>
                 <w:szCs w:val="20"/>
               </w:rPr>
+              <w:lastRenderedPageBreak/>
               <w:t>TP-BAT-0</w:t>
             </w:r>
             <w:r>
@@ -47951,6 +48000,7 @@
                 <w:sz w:val="20"/>
                 <w:szCs w:val="20"/>
               </w:rPr>
+              <w:lastRenderedPageBreak/>
               <w:t>[SW-ID-11]</w:t>
             </w:r>
           </w:p>
@@ -48820,6 +48870,7 @@
                 <w:sz w:val="20"/>
                 <w:szCs w:val="20"/>
               </w:rPr>
+              <w:lastRenderedPageBreak/>
               <w:t>TP-BAT-00</w:t>
             </w:r>
             <w:r>
@@ -49142,6 +49193,7 @@
                 <w:sz w:val="20"/>
                 <w:szCs w:val="20"/>
               </w:rPr>
+              <w:lastRenderedPageBreak/>
               <w:t>[SW-ID-20]</w:t>
             </w:r>
           </w:p>
@@ -49572,6 +49624,40 @@
                 <w:szCs w:val="20"/>
               </w:rPr>
             </w:pPr>
+            <w:r>
+              <w:rPr>
+                <w:rFonts w:ascii="Tahoma" w:eastAsia="Calibri" w:hAnsi="Tahoma" w:cs="Tahoma"/>
+                <w:sz w:val="20"/>
+                <w:szCs w:val="20"/>
+              </w:rPr>
+              <w:t>TP-INC-PANIC-001</w:t>
+            </w:r>
+          </w:p>
+          <w:p>
+            <w:pPr>
+              <w:jc w:val="center"/>
+              <w:rPr>
+                <w:rFonts w:ascii="Tahoma" w:eastAsia="Calibri" w:hAnsi="Tahoma" w:cs="Tahoma"/>
+                <w:sz w:val="20"/>
+                <w:szCs w:val="20"/>
+              </w:rPr>
+            </w:pPr>
+            <w:r>
+              <w:rPr>
+                <w:rFonts w:ascii="Tahoma" w:eastAsia="Calibri" w:hAnsi="Tahoma" w:cs="Tahoma"/>
+                <w:sz w:val="20"/>
+                <w:szCs w:val="20"/>
+              </w:rPr>
+              <w:t>TP-INC-PANIC-00</w:t>
+            </w:r>
+            <w:r>
+              <w:rPr>
+                <w:rFonts w:ascii="Tahoma" w:eastAsia="Calibri" w:hAnsi="Tahoma" w:cs="Tahoma"/>
+                <w:sz w:val="20"/>
+                <w:szCs w:val="20"/>
+              </w:rPr>
+              <w:t>2</w:t>
+            </w:r>
           </w:p>
         </w:tc>
       </w:tr>
@@ -49631,6 +49717,92 @@
                 <w:szCs w:val="20"/>
               </w:rPr>
             </w:pPr>
+            <w:r>
+              <w:rPr>
+                <w:rFonts w:ascii="Tahoma" w:eastAsia="Calibri" w:hAnsi="Tahoma" w:cs="Tahoma"/>
+                <w:sz w:val="20"/>
+                <w:szCs w:val="20"/>
+              </w:rPr>
+              <w:t>TP-INC-PANIC-001</w:t>
+            </w:r>
+          </w:p>
+          <w:p>
+            <w:pPr>
+              <w:jc w:val="center"/>
+              <w:rPr>
+                <w:rFonts w:ascii="Tahoma" w:eastAsia="Calibri" w:hAnsi="Tahoma" w:cs="Tahoma"/>
+                <w:sz w:val="20"/>
+                <w:szCs w:val="20"/>
+              </w:rPr>
+            </w:pPr>
+            <w:r>
+              <w:rPr>
+                <w:rFonts w:ascii="Tahoma" w:eastAsia="Calibri" w:hAnsi="Tahoma" w:cs="Tahoma"/>
+                <w:sz w:val="20"/>
+                <w:szCs w:val="20"/>
+              </w:rPr>
+              <w:t>TP-INC-PANIC-00</w:t>
+            </w:r>
+            <w:r>
+              <w:rPr>
+                <w:rFonts w:ascii="Tahoma" w:eastAsia="Calibri" w:hAnsi="Tahoma" w:cs="Tahoma"/>
+                <w:sz w:val="20"/>
+                <w:szCs w:val="20"/>
+              </w:rPr>
+              <w:t>3</w:t>
+            </w:r>
+          </w:p>
+          <w:p>
+            <w:pPr>
+              <w:jc w:val="center"/>
+              <w:rPr>
+                <w:rFonts w:ascii="Tahoma" w:eastAsia="Calibri" w:hAnsi="Tahoma" w:cs="Tahoma"/>
+                <w:sz w:val="20"/>
+                <w:szCs w:val="20"/>
+              </w:rPr>
+            </w:pPr>
+            <w:r>
+              <w:rPr>
+                <w:rFonts w:ascii="Tahoma" w:eastAsia="Calibri" w:hAnsi="Tahoma" w:cs="Tahoma"/>
+                <w:sz w:val="20"/>
+                <w:szCs w:val="20"/>
+              </w:rPr>
+              <w:t>TP-INC-PANIC-00</w:t>
+            </w:r>
+            <w:r>
+              <w:rPr>
+                <w:rFonts w:ascii="Tahoma" w:eastAsia="Calibri" w:hAnsi="Tahoma" w:cs="Tahoma"/>
+                <w:sz w:val="20"/>
+                <w:szCs w:val="20"/>
+              </w:rPr>
+              <w:t>4</w:t>
+            </w:r>
+          </w:p>
+          <w:p>
+            <w:pPr>
+              <w:jc w:val="center"/>
+              <w:rPr>
+                <w:rFonts w:ascii="Tahoma" w:eastAsia="Calibri" w:hAnsi="Tahoma" w:cs="Tahoma"/>
+                <w:sz w:val="20"/>
+                <w:szCs w:val="20"/>
+              </w:rPr>
+            </w:pPr>
+            <w:r>
+              <w:rPr>
+                <w:rFonts w:ascii="Tahoma" w:eastAsia="Calibri" w:hAnsi="Tahoma" w:cs="Tahoma"/>
+                <w:sz w:val="20"/>
+                <w:szCs w:val="20"/>
+              </w:rPr>
+              <w:t>TP-INC-PANIC-00</w:t>
+            </w:r>
+            <w:r>
+              <w:rPr>
+                <w:rFonts w:ascii="Tahoma" w:eastAsia="Calibri" w:hAnsi="Tahoma" w:cs="Tahoma"/>
+                <w:sz w:val="20"/>
+                <w:szCs w:val="20"/>
+              </w:rPr>
+              <w:t>5</w:t>
+            </w:r>
           </w:p>
         </w:tc>
       </w:tr>
@@ -49683,12 +49855,55 @@
           </w:tcPr>
           <w:p>
             <w:pPr>
-              <w:rPr>
-                <w:rFonts w:ascii="Tahoma" w:eastAsia="Calibri" w:hAnsi="Tahoma" w:cs="Tahoma"/>
-                <w:sz w:val="20"/>
-                <w:szCs w:val="20"/>
-              </w:rPr>
-            </w:pPr>
+              <w:jc w:val="center"/>
+              <w:rPr>
+                <w:rFonts w:ascii="Tahoma" w:eastAsia="Calibri" w:hAnsi="Tahoma" w:cs="Tahoma"/>
+                <w:sz w:val="20"/>
+                <w:szCs w:val="20"/>
+              </w:rPr>
+            </w:pPr>
+            <w:r>
+              <w:rPr>
+                <w:rFonts w:ascii="Tahoma" w:eastAsia="Calibri" w:hAnsi="Tahoma" w:cs="Tahoma"/>
+                <w:sz w:val="20"/>
+                <w:szCs w:val="20"/>
+              </w:rPr>
+              <w:t>TP-INC-PANIC-00</w:t>
+            </w:r>
+            <w:r>
+              <w:rPr>
+                <w:rFonts w:ascii="Tahoma" w:eastAsia="Calibri" w:hAnsi="Tahoma" w:cs="Tahoma"/>
+                <w:sz w:val="20"/>
+                <w:szCs w:val="20"/>
+              </w:rPr>
+              <w:t>6</w:t>
+            </w:r>
+          </w:p>
+          <w:p>
+            <w:pPr>
+              <w:jc w:val="center"/>
+              <w:rPr>
+                <w:rFonts w:ascii="Tahoma" w:eastAsia="Calibri" w:hAnsi="Tahoma" w:cs="Tahoma"/>
+                <w:sz w:val="20"/>
+                <w:szCs w:val="20"/>
+              </w:rPr>
+            </w:pPr>
+            <w:r>
+              <w:rPr>
+                <w:rFonts w:ascii="Tahoma" w:eastAsia="Calibri" w:hAnsi="Tahoma" w:cs="Tahoma"/>
+                <w:sz w:val="20"/>
+                <w:szCs w:val="20"/>
+              </w:rPr>
+              <w:t>TP-INC-PANIC-00</w:t>
+            </w:r>
+            <w:r>
+              <w:rPr>
+                <w:rFonts w:ascii="Tahoma" w:eastAsia="Calibri" w:hAnsi="Tahoma" w:cs="Tahoma"/>
+                <w:sz w:val="20"/>
+                <w:szCs w:val="20"/>
+              </w:rPr>
+              <w:t>7</w:t>
+            </w:r>
           </w:p>
         </w:tc>
       </w:tr>
@@ -49741,12 +49956,108 @@
           </w:tcPr>
           <w:p>
             <w:pPr>
-              <w:rPr>
-                <w:rFonts w:ascii="Tahoma" w:eastAsia="Calibri" w:hAnsi="Tahoma" w:cs="Tahoma"/>
-                <w:sz w:val="20"/>
-                <w:szCs w:val="20"/>
-              </w:rPr>
-            </w:pPr>
+              <w:jc w:val="center"/>
+              <w:rPr>
+                <w:rFonts w:ascii="Tahoma" w:eastAsia="Calibri" w:hAnsi="Tahoma" w:cs="Tahoma"/>
+                <w:sz w:val="20"/>
+                <w:szCs w:val="20"/>
+              </w:rPr>
+            </w:pPr>
+            <w:r>
+              <w:rPr>
+                <w:rFonts w:ascii="Tahoma" w:eastAsia="Calibri" w:hAnsi="Tahoma" w:cs="Tahoma"/>
+                <w:sz w:val="20"/>
+                <w:szCs w:val="20"/>
+              </w:rPr>
+              <w:t>TP-INC-PANIC-00</w:t>
+            </w:r>
+            <w:r>
+              <w:rPr>
+                <w:rFonts w:ascii="Tahoma" w:eastAsia="Calibri" w:hAnsi="Tahoma" w:cs="Tahoma"/>
+                <w:sz w:val="20"/>
+                <w:szCs w:val="20"/>
+              </w:rPr>
+              <w:t>6</w:t>
+            </w:r>
+          </w:p>
+          <w:p>
+            <w:pPr>
+              <w:jc w:val="center"/>
+              <w:rPr>
+                <w:rFonts w:ascii="Tahoma" w:eastAsia="Calibri" w:hAnsi="Tahoma" w:cs="Tahoma"/>
+                <w:sz w:val="20"/>
+                <w:szCs w:val="20"/>
+              </w:rPr>
+            </w:pPr>
+            <w:r>
+              <w:rPr>
+                <w:rFonts w:ascii="Tahoma" w:eastAsia="Calibri" w:hAnsi="Tahoma" w:cs="Tahoma"/>
+                <w:sz w:val="20"/>
+                <w:szCs w:val="20"/>
+              </w:rPr>
+              <w:lastRenderedPageBreak/>
+              <w:t>TP-INC-PANIC-00</w:t>
+            </w:r>
+            <w:r>
+              <w:rPr>
+                <w:rFonts w:ascii="Tahoma" w:eastAsia="Calibri" w:hAnsi="Tahoma" w:cs="Tahoma"/>
+                <w:sz w:val="20"/>
+                <w:szCs w:val="20"/>
+              </w:rPr>
+              <w:t>8</w:t>
+            </w:r>
+          </w:p>
+          <w:p>
+            <w:pPr>
+              <w:jc w:val="center"/>
+              <w:rPr>
+                <w:rFonts w:ascii="Tahoma" w:eastAsia="Calibri" w:hAnsi="Tahoma" w:cs="Tahoma"/>
+                <w:sz w:val="20"/>
+                <w:szCs w:val="20"/>
+              </w:rPr>
+            </w:pPr>
+            <w:r>
+              <w:rPr>
+                <w:rFonts w:ascii="Tahoma" w:eastAsia="Calibri" w:hAnsi="Tahoma" w:cs="Tahoma"/>
+                <w:sz w:val="20"/>
+                <w:szCs w:val="20"/>
+              </w:rPr>
+              <w:t>TP-INC-PANIC-00</w:t>
+            </w:r>
+            <w:r>
+              <w:rPr>
+                <w:rFonts w:ascii="Tahoma" w:eastAsia="Calibri" w:hAnsi="Tahoma" w:cs="Tahoma"/>
+                <w:sz w:val="20"/>
+                <w:szCs w:val="20"/>
+              </w:rPr>
+              <w:t>9</w:t>
+            </w:r>
+          </w:p>
+          <w:p>
+            <w:pPr>
+              <w:jc w:val="center"/>
+              <w:rPr>
+                <w:rFonts w:ascii="Tahoma" w:eastAsia="Calibri" w:hAnsi="Tahoma" w:cs="Tahoma"/>
+                <w:sz w:val="20"/>
+                <w:szCs w:val="20"/>
+              </w:rPr>
+            </w:pPr>
+            <w:r>
+              <w:rPr>
+                <w:rFonts w:ascii="Tahoma" w:eastAsia="Calibri" w:hAnsi="Tahoma" w:cs="Tahoma"/>
+                <w:sz w:val="20"/>
+                <w:szCs w:val="20"/>
+              </w:rPr>
+              <w:t>TP-INC-PANIC-0</w:t>
+            </w:r>
+            <w:r>
+              <w:rPr>
+                <w:rFonts w:ascii="Tahoma" w:eastAsia="Calibri" w:hAnsi="Tahoma" w:cs="Tahoma"/>
+                <w:sz w:val="20"/>
+                <w:szCs w:val="20"/>
+              </w:rPr>
+              <w:t>10</w:t>
+            </w:r>
           </w:p>
         </w:tc>
       </w:tr>

</xml_diff>